<commit_message>
Update favourite, giao diện crud sách
Cho phép người dùng  ở trang chủ và trang detail thêm sách vào favourites
</commit_message>
<xml_diff>
--- a/BookBuddyOnl/demo.docx
+++ b/BookBuddyOnl/demo.docx
@@ -252,9 +252,7 @@
           </wp:inline>
         </w:drawing>
       </w:r>
-      <w:bookmarkStart w:id="0" w:name="_GoBack"/>
-    </w:p>
-    <w:bookmarkEnd w:id="0"/>
+    </w:p>
     <w:p>
       <w:pPr>
         <w:bidi w:val="0"/>
@@ -956,11 +954,100 @@
           <w:rFonts w:hint="default"/>
           <w:b/>
           <w:bCs/>
-          <w:sz w:val="32"/>
-          <w:szCs w:val="32"/>
-          <w:lang w:val="vi-VN"/>
-        </w:rPr>
-      </w:pPr>
+          <w:sz w:val="24"/>
+          <w:szCs w:val="24"/>
+          <w:lang w:val="vi-VN"/>
+        </w:rPr>
+      </w:pPr>
+      <w:r>
+        <w:rPr>
+          <w:rFonts w:hint="default"/>
+          <w:b/>
+          <w:bCs/>
+          <w:sz w:val="24"/>
+          <w:szCs w:val="24"/>
+          <w:lang w:val="vi-VN"/>
+        </w:rPr>
+        <w:t>Tra cứu sách:</w:t>
+      </w:r>
+    </w:p>
+    <w:p>
+      <w:pPr>
+        <w:bidi w:val="0"/>
+        <w:rPr>
+          <w:rFonts w:hint="default"/>
+          <w:b/>
+          <w:bCs/>
+          <w:sz w:val="24"/>
+          <w:szCs w:val="24"/>
+          <w:lang w:val="vi-VN"/>
+        </w:rPr>
+      </w:pPr>
+      <w:r>
+        <w:rPr>
+          <w:rFonts w:hint="default"/>
+          <w:b/>
+          <w:bCs/>
+          <w:sz w:val="24"/>
+          <w:szCs w:val="24"/>
+          <w:lang w:val="vi-VN"/>
+        </w:rPr>
+        <w:drawing>
+          <wp:inline distT="0" distB="0" distL="114300" distR="114300">
+            <wp:extent cx="5269865" cy="2419350"/>
+            <wp:effectExtent l="0" t="0" r="3175" b="3810"/>
+            <wp:docPr id="9" name="Picture 9" descr="Screenshot 2024-05-21 022426"/>
+            <wp:cNvGraphicFramePr>
+              <a:graphicFrameLocks xmlns:a="http://schemas.openxmlformats.org/drawingml/2006/main" noChangeAspect="1"/>
+            </wp:cNvGraphicFramePr>
+            <a:graphic xmlns:a="http://schemas.openxmlformats.org/drawingml/2006/main">
+              <a:graphicData uri="http://schemas.openxmlformats.org/drawingml/2006/picture">
+                <pic:pic xmlns:pic="http://schemas.openxmlformats.org/drawingml/2006/picture">
+                  <pic:nvPicPr>
+                    <pic:cNvPr id="9" name="Picture 9" descr="Screenshot 2024-05-21 022426"/>
+                    <pic:cNvPicPr>
+                      <a:picLocks noChangeAspect="1"/>
+                    </pic:cNvPicPr>
+                  </pic:nvPicPr>
+                  <pic:blipFill>
+                    <a:blip r:embed="rId12"/>
+                    <a:stretch>
+                      <a:fillRect/>
+                    </a:stretch>
+                  </pic:blipFill>
+                  <pic:spPr>
+                    <a:xfrm>
+                      <a:off x="0" y="0"/>
+                      <a:ext cx="5269865" cy="2419350"/>
+                    </a:xfrm>
+                    <a:prstGeom prst="rect">
+                      <a:avLst/>
+                    </a:prstGeom>
+                  </pic:spPr>
+                </pic:pic>
+              </a:graphicData>
+            </a:graphic>
+          </wp:inline>
+        </w:drawing>
+      </w:r>
+    </w:p>
+    <w:p>
+      <w:pPr>
+        <w:bidi w:val="0"/>
+        <w:rPr>
+          <w:rFonts w:hint="default"/>
+          <w:lang w:val="vi-VN"/>
+        </w:rPr>
+      </w:pPr>
+      <w:r>
+        <w:rPr>
+          <w:rFonts w:hint="default"/>
+          <w:lang w:val="vi-VN"/>
+        </w:rPr>
+        <w:t>Trang cho phép khách tra cứu theo các tiêu chí như từ khóa trong tên, giá tối thiểu - tối đa, 1 hay nhiều tác giả và tag.</w:t>
+      </w:r>
+      <w:bookmarkStart w:id="0" w:name="_GoBack"/>
+      <w:bookmarkEnd w:id="0"/>
     </w:p>
     <w:sectPr>
       <w:pgSz w:w="11906" w:h="16838"/>

</xml_diff>